<commit_message>
mapping klar til korrektur
</commit_message>
<xml_diff>
--- a/Dokumenter/Mapping.docx
+++ b/Dokumenter/Mapping.docx
@@ -5,17 +5,24 @@
     <w:p>
       <w:pPr>
         <w:pStyle w:val="Overskrift1"/>
+        <w:spacing w:line="360" w:lineRule="auto"/>
       </w:pPr>
       <w:r>
         <w:t>Mapping</w:t>
       </w:r>
     </w:p>
     <w:p>
+      <w:pPr>
+        <w:spacing w:line="360" w:lineRule="auto"/>
+      </w:pPr>
       <w:r>
         <w:t>Af: Lasse</w:t>
       </w:r>
     </w:p>
     <w:p>
+      <w:pPr>
+        <w:spacing w:line="360" w:lineRule="auto"/>
+      </w:pPr>
       <w:r>
         <w:t>Vi har været fælles i vores gruppe omkring, at lave mapping til vores database. Der er mange faktorer vi skulle tage højde for, og målet var at ramme det rigtige resultat første gang, så vi ikke senere skal ind og foretage ændringer i databasen. Grunden til vi vælger at bruge mapping er, at den giver os et overblik over designet</w:t>
       </w:r>
@@ -72,6 +79,9 @@
       </w:r>
     </w:p>
     <w:p>
+      <w:pPr>
+        <w:spacing w:line="360" w:lineRule="auto"/>
+      </w:pPr>
       <w:r>
         <w:t xml:space="preserve">I vores mapping har vi 5 tabeller, hvoraf 1 er en samlingstabel mellem finanskonti og perioder. </w:t>
       </w:r>
@@ -165,7 +175,7 @@
       </w:r>
       <w:proofErr w:type="spellStart"/>
       <w:r>
-        <w:t>FK_BudgetId</w:t>
+        <w:t>BudgetId</w:t>
       </w:r>
       <w:proofErr w:type="spellEnd"/>
       <w:r>
@@ -226,13 +236,11 @@
       </w:r>
       <w:proofErr w:type="spellEnd"/>
       <w:r>
-        <w:t xml:space="preserve">, som er en samlingstabel mellem Finanskonti og Perioder. Denne tabel bruger vi til at opbevare vores estimater til budgetterne. Det estimat bliver så koblet sammen med en periode og en </w:t>
-      </w:r>
-      <w:proofErr w:type="gramStart"/>
-      <w:r>
-        <w:t>finanskonti</w:t>
-      </w:r>
-      <w:proofErr w:type="gramEnd"/>
+        <w:t>, som er en samlingstabel mellem Finanskonti og Perioder. Denne tabel bruger vi til at opbevare vores estimater til budgetterne. Det estimat bliver så koblet sammen med en periode og en finanskon</w:t>
+      </w:r>
+      <w:r>
+        <w:t>to</w:t>
+      </w:r>
       <w:r>
         <w:t xml:space="preserve"> via 2 </w:t>
       </w:r>
@@ -250,7 +258,64 @@
       </w:r>
       <w:proofErr w:type="spellEnd"/>
       <w:r>
-        <w:t xml:space="preserve">. </w:t>
+        <w:t>.</w:t>
+      </w:r>
+      <w:r>
+        <w:t xml:space="preserve"> </w:t>
+      </w:r>
+      <w:r>
+        <w:rPr>
+          <w:b/>
+        </w:rPr>
+        <w:t xml:space="preserve">Derudover er der en </w:t>
+      </w:r>
+      <w:proofErr w:type="spellStart"/>
+      <w:r>
+        <w:rPr>
+          <w:b/>
+        </w:rPr>
+        <w:t>foreign</w:t>
+      </w:r>
+      <w:proofErr w:type="spellEnd"/>
+      <w:r>
+        <w:rPr>
+          <w:b/>
+        </w:rPr>
+        <w:t xml:space="preserve"> </w:t>
+      </w:r>
+      <w:proofErr w:type="spellStart"/>
+      <w:r>
+        <w:rPr>
+          <w:b/>
+        </w:rPr>
+        <w:t>key</w:t>
+      </w:r>
+      <w:proofErr w:type="spellEnd"/>
+      <w:r>
+        <w:rPr>
+          <w:b/>
+        </w:rPr>
+        <w:t xml:space="preserve"> fra Finanskonti på </w:t>
+      </w:r>
+      <w:proofErr w:type="spellStart"/>
+      <w:r>
+        <w:rPr>
+          <w:b/>
+        </w:rPr>
+        <w:t>BudgetId</w:t>
+      </w:r>
+      <w:proofErr w:type="spellEnd"/>
+      <w:r>
+        <w:rPr>
+          <w:b/>
+        </w:rPr>
+        <w:t>, det er vi nødt til fordi??????</w:t>
+      </w:r>
+      <w:r>
+        <w:rPr>
+          <w:b/>
+        </w:rPr>
+        <w:t xml:space="preserve"> </w:t>
       </w:r>
       <w:r>
         <w:t xml:space="preserve">Vi har været nødt til at lave en samlingstabel, da det skal være muligt, at give estimater på en </w:t>
@@ -267,12 +332,16 @@
     <w:p>
       <w:pPr>
         <w:pStyle w:val="Overskrift2"/>
+        <w:spacing w:line="360" w:lineRule="auto"/>
       </w:pPr>
       <w:r>
         <w:t>Normaliseringsregler</w:t>
       </w:r>
     </w:p>
     <w:p>
+      <w:pPr>
+        <w:spacing w:line="360" w:lineRule="auto"/>
+      </w:pPr>
       <w:r>
         <w:t xml:space="preserve">Da vi lavede vores mapping, har vi samtidig haft fokus på de tre første normaliseringsregler, dette har vi gjort for at gøre databasen mere fleksibel og fjerne </w:t>
       </w:r>
@@ -283,8 +352,10 @@
     <w:p>
       <w:pPr>
         <w:pStyle w:val="Overskrift3"/>
-      </w:pPr>
-      <w:r>
+        <w:spacing w:line="360" w:lineRule="auto"/>
+      </w:pPr>
+      <w:r>
+        <w:lastRenderedPageBreak/>
         <w:t>Første normalform</w:t>
       </w:r>
     </w:p>
@@ -295,6 +366,7 @@
           <w:ilvl w:val="0"/>
           <w:numId w:val="3"/>
         </w:numPr>
+        <w:spacing w:line="360" w:lineRule="auto"/>
       </w:pPr>
       <w:r>
         <w:t>Fjern gentagende grupper i individuelle tabeller.</w:t>
@@ -307,6 +379,7 @@
           <w:ilvl w:val="0"/>
           <w:numId w:val="3"/>
         </w:numPr>
+        <w:spacing w:line="360" w:lineRule="auto"/>
       </w:pPr>
       <w:r>
         <w:t>Opret en særskilt tabel for hver sæt af relateret data.</w:t>
@@ -319,12 +392,16 @@
           <w:ilvl w:val="0"/>
           <w:numId w:val="3"/>
         </w:numPr>
+        <w:spacing w:line="360" w:lineRule="auto"/>
       </w:pPr>
       <w:r>
         <w:t>Identificer hver sæt af relateret data med en primærnøgle</w:t>
       </w:r>
     </w:p>
     <w:p>
+      <w:pPr>
+        <w:spacing w:line="360" w:lineRule="auto"/>
+      </w:pPr>
       <w:r>
         <w:t>Vi har opfyldt de tre punkter i den første normalform, vi mener at den data der er relevant for en tabel, er placeret i den pågældende tabel. Vi har ingen gentagende grupper i individuelle tabeller, alt vores data skal kun rettes et sted. Vi har også en primær nøgle til</w:t>
       </w:r>
@@ -338,12 +415,10 @@
     <w:p>
       <w:pPr>
         <w:pStyle w:val="Overskrift3"/>
-      </w:pPr>
-      <w:r>
-        <w:t>Anden</w:t>
-      </w:r>
-      <w:r>
-        <w:t xml:space="preserve"> normalform</w:t>
+        <w:spacing w:line="360" w:lineRule="auto"/>
+      </w:pPr>
+      <w:r>
+        <w:t>Anden normalform</w:t>
       </w:r>
     </w:p>
     <w:p>
@@ -353,6 +428,7 @@
           <w:ilvl w:val="0"/>
           <w:numId w:val="3"/>
         </w:numPr>
+        <w:spacing w:line="360" w:lineRule="auto"/>
       </w:pPr>
       <w:r>
         <w:t>Opret særskilte tabeller til værdisæt, som kan anvendes til flere pos</w:t>
@@ -371,14 +447,17 @@
           <w:ilvl w:val="0"/>
           <w:numId w:val="3"/>
         </w:numPr>
+        <w:spacing w:line="360" w:lineRule="auto"/>
       </w:pPr>
       <w:r>
         <w:t>Relater disse med en fremmednøgle.</w:t>
       </w:r>
     </w:p>
     <w:p>
-      <w:r>
-        <w:lastRenderedPageBreak/>
+      <w:pPr>
+        <w:spacing w:line="360" w:lineRule="auto"/>
+      </w:pPr>
+      <w:r>
         <w:t>Vi har oprettet vores mapping efter, at der skal være særskilte værdisæt i alle tabeller, som kan anvendes til flere poster. Vi har igen ingen data der er duplikeret</w:t>
       </w:r>
       <w:r>
@@ -388,6 +467,7 @@
     <w:p>
       <w:pPr>
         <w:pStyle w:val="Overskrift3"/>
+        <w:spacing w:line="360" w:lineRule="auto"/>
       </w:pPr>
       <w:r>
         <w:t>Tredje normalform</w:t>
@@ -400,6 +480,7 @@
           <w:ilvl w:val="0"/>
           <w:numId w:val="4"/>
         </w:numPr>
+        <w:spacing w:line="360" w:lineRule="auto"/>
       </w:pPr>
       <w:r>
         <w:t xml:space="preserve">Fjern de </w:t>
@@ -409,28 +490,25 @@
       </w:r>
     </w:p>
     <w:p>
-      <w:r>
-        <w:t xml:space="preserve">Vi har også fjernet de felter, som ikke er nødvendige for definition af en tabel, et eksempel på dette er </w:t>
-      </w:r>
-      <w:r>
-        <w:t xml:space="preserve">Finansgruppe navnet hvor vi har oprettet en særskilt tabel, </w:t>
-      </w:r>
-      <w:r>
-        <w:t>da det skal være muligt at trække en komplet liste over alle finansgrupper, selvom de ikke n</w:t>
+      <w:pPr>
+        <w:spacing w:line="360" w:lineRule="auto"/>
+      </w:pPr>
+      <w:r>
+        <w:t>Vi har også fjernet de felter, som ikke er nødvendige for definition af en tabel, et eksempel på dette er Finansgruppe navnet hvor vi har oprettet en særskilt tabel, da det skal være muligt at trække en komplet liste over alle finansgrupper, selvom de ikke nødvendigvis er blevet brugt af en finanskonto. M</w:t>
+      </w:r>
+      <w:r>
+        <w:t xml:space="preserve">an kunne </w:t>
+      </w:r>
+      <w:r>
+        <w:t xml:space="preserve">også </w:t>
+      </w:r>
+      <w:r>
+        <w:t>argumentere for, a</w:t>
       </w:r>
       <w:bookmarkStart w:id="0" w:name="_GoBack"/>
       <w:bookmarkEnd w:id="0"/>
       <w:r>
-        <w:t>ødvendigvis er blevet brugt af en finanskonto. M</w:t>
-      </w:r>
-      <w:r>
-        <w:t xml:space="preserve">an kunne </w:t>
-      </w:r>
-      <w:r>
-        <w:t xml:space="preserve">også </w:t>
-      </w:r>
-      <w:r>
-        <w:t>argumentere for, at år</w:t>
+        <w:t>t år</w:t>
       </w:r>
       <w:r>
         <w:t xml:space="preserve"> kolonnen</w:t>
@@ -439,7 +517,17 @@
         <w:t xml:space="preserve"> i Budget tabellen, kunne flyttes ud i sin egen tabel. I vores tilfælde mener vi dog, at år er relevant for at definere et budget, og på den baggrund hører til Budget tabellen.</w:t>
       </w:r>
     </w:p>
-    <w:p/>
+    <w:p>
+      <w:pPr>
+        <w:spacing w:line="360" w:lineRule="auto"/>
+      </w:pPr>
+      <w:r>
+        <w:t>Vi har valgt kun at holde fokus på de første tre normaliseringsregler, da det er i vores design er nok til at have en database,</w:t>
+      </w:r>
+      <w:r>
+        <w:t xml:space="preserve"> hvor funktionalitet stadig er intakt.</w:t>
+      </w:r>
+    </w:p>
     <w:sectPr>
       <w:pgSz w:w="11906" w:h="16838"/>
       <w:pgMar w:top="1701" w:right="1134" w:bottom="1701" w:left="1134" w:header="708" w:footer="708" w:gutter="0"/>

</xml_diff>

<commit_message>
læst mapping igennem og ændret sql script
</commit_message>
<xml_diff>
--- a/Dokumenter/Mapping.docx
+++ b/Dokumenter/Mapping.docx
@@ -59,7 +59,13 @@
       </w:r>
       <w:proofErr w:type="spellEnd"/>
       <w:r>
-        <w:t xml:space="preserve"> skal oprettes. Vi kan fx ikke oprette Finanskonti tabellen, før vi har oprette Finansgruppe tabellen, da der er en </w:t>
+        <w:t xml:space="preserve"> skal oprettes. Vi kan fx ikke oprette Finanskonti tabellen, før vi har oprette</w:t>
+      </w:r>
+      <w:r>
+        <w:t>t</w:t>
+      </w:r>
+      <w:r>
+        <w:t xml:space="preserve"> Finansgruppe tabellen, da der er en </w:t>
       </w:r>
       <w:proofErr w:type="spellStart"/>
       <w:r>
@@ -467,7 +473,12 @@
         <w:t>Vi har oprettet vores mapping efter, at der skal være særskilte værdisæt i alle tabeller, som kan anvendes til flere poster. Vi har igen ingen data der er duplikeret</w:t>
       </w:r>
       <w:r>
-        <w:t xml:space="preserve"> og som skal ændres i flere tabeller ved hver rettelse.</w:t>
+        <w:t xml:space="preserve"> og som skal ændres i flere tabeller ved hver rettels</w:t>
+      </w:r>
+      <w:bookmarkStart w:id="0" w:name="_GoBack"/>
+      <w:bookmarkEnd w:id="0"/>
+      <w:r>
+        <w:t>e.</w:t>
       </w:r>
     </w:p>
     <w:p>
@@ -515,12 +526,7 @@
         <w:t xml:space="preserve"> kolonnen</w:t>
       </w:r>
       <w:r>
-        <w:t xml:space="preserve"> i Budget tabellen, kunne flytte</w:t>
-      </w:r>
-      <w:bookmarkStart w:id="0" w:name="_GoBack"/>
-      <w:bookmarkEnd w:id="0"/>
-      <w:r>
-        <w:t>s ud i sin egen tabel. I vores tilfælde mener vi dog, at år er relevant for at definere et budget, og på den baggrund hører til Budget tabellen.</w:t>
+        <w:t xml:space="preserve"> i Budget tabellen, kunne flyttes ud i sin egen tabel. I vores tilfælde mener vi dog, at år er relevant for at definere et budget, og på den baggrund hører til Budget tabellen.</w:t>
       </w:r>
     </w:p>
     <w:p>

</xml_diff>